<commit_message>
incorporate Inigo's and Adam's edits/suggestions
</commit_message>
<xml_diff>
--- a/seminars/EEF-presentation-07-2019/abstract.docx
+++ b/seminars/EEF-presentation-07-2019/abstract.docx
@@ -44,16 +44,25 @@
         <w:t xml:space="preserve">1</w:t>
       </w:r>
       <w:r>
-        <w:t xml:space="preserve">, Ínigo Martinez-Solano</w:t>
+        <w:t xml:space="preserve">, Íñigo Martínez-Solano</w:t>
       </w:r>
       <w:r>
         <w:rPr>
           <w:vertAlign w:val="superscript"/>
         </w:rPr>
+        <w:t xml:space="preserve">1,2</w:t>
+      </w:r>
+      <w:r>
+        <w:t xml:space="preserve">, Guillermo Velo-Antón</w:t>
+      </w:r>
+      <w:r>
+        <w:rPr>
+          <w:vertAlign w:val="superscript"/>
+        </w:rPr>
         <w:t xml:space="preserve">1</w:t>
       </w:r>
       <w:r>
-        <w:t xml:space="preserve">, Guillermo Velo-Antón</w:t>
+        <w:t xml:space="preserve">, Ana Veríssimo</w:t>
       </w:r>
       <w:r>
         <w:rPr>
@@ -62,7 +71,7 @@
         <w:t xml:space="preserve">1</w:t>
       </w:r>
       <w:r>
-        <w:t xml:space="preserve">, Ana Veríssimo</w:t>
+        <w:t xml:space="preserve">, Silvia B. Carvalho</w:t>
       </w:r>
       <w:r>
         <w:rPr>
@@ -71,7 +80,7 @@
         <w:t xml:space="preserve">1</w:t>
       </w:r>
       <w:r>
-        <w:t xml:space="preserve">, Silvia B. Carvalho</w:t>
+        <w:t xml:space="preserve"> </w:t>
       </w:r>
       <w:r>
         <w:rPr>
@@ -80,19 +89,22 @@
         <w:t xml:space="preserve">1</w:t>
       </w:r>
       <w:r>
-        <w:br w:type="textWrapping"/>
+        <w:t xml:space="preserve">CIBIO/InBIO, Centro de Investigação em Biodiversidade e Recursos Genéticos da Universidade do Porto, Vairão, Portugal</w:t>
+      </w:r>
+      <w:r>
+        <w:t xml:space="preserve"> </w:t>
       </w:r>
       <w:r>
         <w:rPr>
           <w:vertAlign w:val="superscript"/>
         </w:rPr>
-        <w:t xml:space="preserve">1</w:t>
-      </w:r>
-      <w:r>
-        <w:t xml:space="preserve">CIBIO/InBIO, Centro de Investigação em Biodiversidade e Recursos Genéticos da Universidade do Porto, Vairão, Portugal</w:t>
-      </w:r>
-      <w:r>
-        <w:br w:type="textWrapping"/>
+        <w:t xml:space="preserve">2</w:t>
+      </w:r>
+      <w:r>
+        <w:t xml:space="preserve">Museo Nacional de Ciencias Naturales-CSIC, Madrid, Spain</w:t>
+      </w:r>
+      <w:r>
+        <w:t xml:space="preserve"> </w:t>
       </w:r>
       <w:r>
         <w:rPr>
@@ -120,7 +132,7 @@
         <w:pStyle w:val="BodyText"/>
       </w:pPr>
       <w:r>
-        <w:t xml:space="preserve">To maximize the long-term persistence of biodiversity, protected areas need to maintain evolutionary processes. However, assessments of existing protected areas and prioritizations for establishing new reserves rarely account for such processes explicitly. Here we evaluate if protected areas in Portugal and Spain are adequately representing various evolutionary components that underpin the survival of three amphibian species (</w:t>
+        <w:t xml:space="preserve">To maximize the long-term persistence of biodiversity, protected areas need to maintain evolutionary processes. However, assessments of existing protected areas and prioritizations for establishing new reserves rarely account for such processes explicitly. Here we evaluate if protected areas in Portugal and Spain are adequately representing various evolutionary components that underpin the survival of three endemic amphibian species (</w:t>
       </w:r>
       <w:r>
         <w:rPr>
@@ -172,7 +184,7 @@
         <w:pStyle w:val="BodyText"/>
       </w:pPr>
       <w:r>
-        <w:t xml:space="preserve">We used environmental, genetic, and occurrence data to map patterns of (i) genetic fitness (individual heterozygosity), (ii) neutral genetic variation, (iii) adaptive genetic variation, (iv) contemporary selection pressures using climate data, and (v) intensity of future selection pressures using future climate projections. We then assessed if existing protected areas are adequately representing these evolutionary components for genetic lineages within each species, and identified priorities for protected area establishment.</w:t>
+        <w:t xml:space="preserve">We used environmental, genetic, and occurrence data to map patterns of (i) genetic fitness (individual heterozygosity), (ii) neutral genetic variation, (iii) adaptive genetic variation, (iv) contemporary selection pressures using climate data, and (v) intensity of future selection pressures using future climate projections. We then assessed if existing protected areas are adequately representing these evolutionary components for genetic lineages within each species, and identified priority areas for protected area establishment.</w:t>
       </w:r>
     </w:p>
     <w:p>
@@ -191,7 +203,7 @@
         <w:pStyle w:val="BodyText"/>
       </w:pPr>
       <w:r>
-        <w:t xml:space="preserve">We found that existing protected areas are covering a broad range of contemporary climatic conditions across the distributions of these species. However, they are failing to represent many dimensions of genetic diversity. With two of these species listed as Near Threatened on the Red List by the International Union for Conservation of Nature, further erosion of genetic diversity could compromise their long-term persistence. To address these shortfalls, we also identified priority areas for conservation.</w:t>
+        <w:t xml:space="preserve">We found that existing protected areas cover a broad range of contemporary climatic conditions across the distributions of these species. However, they are failing to represent many dimensions of genetic diversity. With two of these species listed internationally as Near Threatened, further erosion of genetic diversity could compromise their long-term persistence. To address these shortfalls, we also identified priority areas for conservation.</w:t>
       </w:r>
     </w:p>
     <w:p>
@@ -335,7 +347,7 @@
     </w:lvl>
   </w:abstractNum>
   <w:abstractNum w:abstractNumId="990">
-    <w:nsid w:val="6d2a80f8"/>
+    <w:nsid w:val="759977e5"/>
     <w:multiLevelType w:val="multilevel"/>
     <w:lvl w:ilvl="0">
       <w:numFmt w:val="bullet"/>

</xml_diff>

<commit_message>
update based on Guillermo's suggestions
</commit_message>
<xml_diff>
--- a/seminars/EEF-presentation-07-2019/abstract.docx
+++ b/seminars/EEF-presentation-07-2019/abstract.docx
@@ -80,7 +80,7 @@
         <w:t xml:space="preserve">1</w:t>
       </w:r>
       <w:r>
-        <w:t xml:space="preserve"> </w:t>
+        <w:br w:type="textWrapping"/>
       </w:r>
       <w:r>
         <w:rPr>
@@ -92,7 +92,7 @@
         <w:t xml:space="preserve">CIBIO/InBIO, Centro de Investigação em Biodiversidade e Recursos Genéticos da Universidade do Porto, Vairão, Portugal</w:t>
       </w:r>
       <w:r>
-        <w:t xml:space="preserve"> </w:t>
+        <w:br w:type="textWrapping"/>
       </w:r>
       <w:r>
         <w:rPr>
@@ -104,7 +104,7 @@
         <w:t xml:space="preserve">Museo Nacional de Ciencias Naturales-CSIC, Madrid, Spain</w:t>
       </w:r>
       <w:r>
-        <w:t xml:space="preserve"> </w:t>
+        <w:br w:type="textWrapping"/>
       </w:r>
       <w:r>
         <w:rPr>
@@ -184,7 +184,7 @@
         <w:pStyle w:val="BodyText"/>
       </w:pPr>
       <w:r>
-        <w:t xml:space="preserve">We used environmental, genetic, and occurrence data to map patterns of (i) genetic fitness (individual heterozygosity), (ii) neutral genetic variation, (iii) adaptive genetic variation, (iv) contemporary selection pressures using climate data, and (v) intensity of future selection pressures using future climate projections. We then assessed if existing protected areas are adequately representing these evolutionary components for genetic lineages within each species, and identified priority areas for protected area establishment.</w:t>
+        <w:t xml:space="preserve">We used environmental, genetic, and occurrence data to map patterns of (i) individual-level genetic diversity (using homozygosity by locus scores), (ii) broad-scale neutral genetic variation, (iii) broad-scale adaptive genetic variation, (iv) variation in contemporary selection pressures using climate data, and (v) intensity of future selection pressures using future climate projections. We then assessed if existing protected areas are adequately representing these evolutionary components for each species, and identified priority areas for protected area establishment.</w:t>
       </w:r>
     </w:p>
     <w:p>
@@ -347,7 +347,7 @@
     </w:lvl>
   </w:abstractNum>
   <w:abstractNum w:abstractNumId="990">
-    <w:nsid w:val="759977e5"/>
+    <w:nsid w:val="d10f17cf"/>
     <w:multiLevelType w:val="multilevel"/>
     <w:lvl w:ilvl="0">
       <w:numFmt w:val="bullet"/>

</xml_diff>